<commit_message>
update bab 3 subbab 3.1
</commit_message>
<xml_diff>
--- a/proposal_skripsi_zahid_faqih_alim_rabbani.docx
+++ b/proposal_skripsi_zahid_faqih_alim_rabbani.docx
@@ -5378,31 +5378,7 @@
               <w:rPr>
                 <w:lang w:val="it-CH"/>
               </w:rPr>
-              <w:t>Sistem diuji pada Sungai Troso, Indonesia, dan berhasil mengumpulkan ~4.833 data dalam 2 jam pemantauan</w:t>
-            </w:r>
-            <w:r>
-              <w:rPr>
-                <w:lang w:val="it-CH"/>
-              </w:rPr>
-              <w:t xml:space="preserve">. </w:t>
-            </w:r>
-            <w:r>
-              <w:rPr>
-                <w:lang w:val="it-CH"/>
-              </w:rPr>
-              <w:t>. Hasil menunjukkan tingkat akurasi sensor yang tinggi (98–99% untuk pH, suhu, dll.</w:t>
-            </w:r>
-            <w:r>
-              <w:rPr>
-                <w:lang w:val="it-CH"/>
-              </w:rPr>
-              <w:t>)</w:t>
-            </w:r>
-            <w:r>
-              <w:rPr>
-                <w:lang w:val="it-CH"/>
-              </w:rPr>
-              <w:t xml:space="preserve"> dan kemampuan sistem melakukan surveilans kualitas air terus-menerus.</w:t>
+              <w:t>Sistem diuji pada Sungai Troso, Indonesia, dan berhasil mengumpulkan ~4.833 data dalam 2 jam pemantauan. . Hasil menunjukkan tingkat akurasi sensor yang tinggi (98–99% untuk pH, suhu, dll.) dan kemampuan sistem melakukan surveilans kualitas air terus-menerus.</w:t>
             </w:r>
           </w:p>
         </w:tc>
@@ -6154,209 +6130,30 @@
               <w:rPr>
                 <w:b/>
                 <w:bCs/>
+                <w:lang w:val="fi-FI"/>
               </w:rPr>
             </w:pPr>
-            <w:proofErr w:type="spellStart"/>
             <w:r>
               <w:rPr>
                 <w:b/>
                 <w:bCs/>
+                <w:lang w:val="fi-FI"/>
               </w:rPr>
               <w:t>Kekurangan</w:t>
             </w:r>
-            <w:proofErr w:type="spellEnd"/>
           </w:p>
           <w:p>
             <w:pPr>
               <w:ind w:left="0"/>
+              <w:rPr>
+                <w:lang w:val="fi-FI"/>
+              </w:rPr>
             </w:pPr>
             <w:r>
-              <w:t xml:space="preserve">Parameter </w:t>
-            </w:r>
-            <w:proofErr w:type="spellStart"/>
-            <w:r>
-              <w:t>kualitas</w:t>
-            </w:r>
-            <w:proofErr w:type="spellEnd"/>
-            <w:r>
-              <w:t xml:space="preserve"> yang </w:t>
-            </w:r>
-            <w:proofErr w:type="spellStart"/>
-            <w:r>
-              <w:t>dipantau</w:t>
-            </w:r>
-            <w:proofErr w:type="spellEnd"/>
-            <w:r>
-              <w:t xml:space="preserve"> sangat </w:t>
-            </w:r>
-            <w:proofErr w:type="spellStart"/>
-            <w:r>
-              <w:t>terbatas</w:t>
-            </w:r>
-            <w:proofErr w:type="spellEnd"/>
-            <w:r>
-              <w:t xml:space="preserve">. Tidak </w:t>
-            </w:r>
-            <w:proofErr w:type="spellStart"/>
-            <w:r>
-              <w:t>ada</w:t>
-            </w:r>
-            <w:proofErr w:type="spellEnd"/>
-            <w:r>
-              <w:t xml:space="preserve"> </w:t>
-            </w:r>
-            <w:proofErr w:type="spellStart"/>
-            <w:r>
-              <w:t>mekanisme</w:t>
-            </w:r>
-            <w:proofErr w:type="spellEnd"/>
-            <w:r>
-              <w:t xml:space="preserve"> </w:t>
-            </w:r>
-            <w:proofErr w:type="spellStart"/>
-            <w:r>
-              <w:t>klasifikasi</w:t>
-            </w:r>
-            <w:proofErr w:type="spellEnd"/>
-            <w:r>
-              <w:t xml:space="preserve"> </w:t>
-            </w:r>
-            <w:proofErr w:type="spellStart"/>
-            <w:r>
-              <w:t>cerdas</w:t>
-            </w:r>
-            <w:proofErr w:type="spellEnd"/>
-            <w:r>
-              <w:t xml:space="preserve"> (</w:t>
-            </w:r>
-            <w:proofErr w:type="spellStart"/>
-            <w:r>
-              <w:t>penilaian</w:t>
-            </w:r>
-            <w:proofErr w:type="spellEnd"/>
-            <w:r>
-              <w:t xml:space="preserve"> “</w:t>
-            </w:r>
-            <w:proofErr w:type="spellStart"/>
-            <w:r>
-              <w:t>baik</w:t>
-            </w:r>
-            <w:proofErr w:type="spellEnd"/>
-            <w:r>
-              <w:t xml:space="preserve">” </w:t>
-            </w:r>
-            <w:proofErr w:type="spellStart"/>
-            <w:r>
-              <w:t>didasarkan</w:t>
-            </w:r>
-            <w:proofErr w:type="spellEnd"/>
-            <w:r>
-              <w:t xml:space="preserve"> </w:t>
-            </w:r>
-            <w:proofErr w:type="spellStart"/>
-            <w:r>
-              <w:t>langsung</w:t>
-            </w:r>
-            <w:proofErr w:type="spellEnd"/>
-            <w:r>
-              <w:t xml:space="preserve"> pada </w:t>
-            </w:r>
-            <w:proofErr w:type="spellStart"/>
-            <w:r>
-              <w:t>ambang</w:t>
-            </w:r>
-            <w:proofErr w:type="spellEnd"/>
-            <w:r>
-              <w:t xml:space="preserve"> TDS statis 300 ppm). Tidak </w:t>
-            </w:r>
-            <w:proofErr w:type="spellStart"/>
-            <w:r>
-              <w:t>dilengkapi</w:t>
-            </w:r>
-            <w:proofErr w:type="spellEnd"/>
-            <w:r>
-              <w:t xml:space="preserve"> </w:t>
-            </w:r>
-            <w:proofErr w:type="spellStart"/>
-            <w:r>
-              <w:t>fitur</w:t>
-            </w:r>
-            <w:proofErr w:type="spellEnd"/>
-            <w:r>
-              <w:t xml:space="preserve"> GPS </w:t>
-            </w:r>
-            <w:proofErr w:type="spellStart"/>
-            <w:r>
-              <w:t>maupun</w:t>
-            </w:r>
-            <w:proofErr w:type="spellEnd"/>
-            <w:r>
-              <w:t xml:space="preserve"> </w:t>
-            </w:r>
-            <w:proofErr w:type="spellStart"/>
-            <w:r>
-              <w:t>penyimpanan</w:t>
-            </w:r>
-            <w:proofErr w:type="spellEnd"/>
-            <w:r>
-              <w:t xml:space="preserve"> </w:t>
-            </w:r>
-            <w:r>
-              <w:t>local.</w:t>
-            </w:r>
-            <w:r>
-              <w:t xml:space="preserve"> </w:t>
-            </w:r>
-            <w:proofErr w:type="spellStart"/>
-            <w:r>
-              <w:t>S</w:t>
-            </w:r>
-            <w:r>
-              <w:t>istem</w:t>
-            </w:r>
-            <w:proofErr w:type="spellEnd"/>
-            <w:r>
-              <w:t xml:space="preserve"> </w:t>
-            </w:r>
-            <w:proofErr w:type="spellStart"/>
-            <w:r>
-              <w:t>sepenuhnya</w:t>
-            </w:r>
-            <w:proofErr w:type="spellEnd"/>
-            <w:r>
-              <w:t xml:space="preserve"> </w:t>
-            </w:r>
-            <w:proofErr w:type="spellStart"/>
-            <w:r>
-              <w:t>bergantung</w:t>
-            </w:r>
-            <w:proofErr w:type="spellEnd"/>
-            <w:r>
-              <w:t xml:space="preserve"> pada </w:t>
-            </w:r>
-            <w:proofErr w:type="spellStart"/>
-            <w:r>
-              <w:t>koneksi</w:t>
-            </w:r>
-            <w:proofErr w:type="spellEnd"/>
-            <w:r>
-              <w:t xml:space="preserve"> internet </w:t>
-            </w:r>
-            <w:proofErr w:type="spellStart"/>
-            <w:r>
-              <w:t>untuk</w:t>
-            </w:r>
-            <w:proofErr w:type="spellEnd"/>
-            <w:r>
-              <w:t xml:space="preserve"> </w:t>
-            </w:r>
-            <w:proofErr w:type="spellStart"/>
-            <w:r>
-              <w:t>fungsionalitasnya</w:t>
-            </w:r>
-            <w:proofErr w:type="spellEnd"/>
-            <w:r>
-              <w:t>.</w:t>
+              <w:rPr>
+                <w:lang w:val="fi-FI"/>
+              </w:rPr>
+              <w:t>Parameter kualitas yang dipantau sangat terbatas. Tidak ada mekanisme klasifikasi cerdas (penilaian “baik” didasarkan langsung pada ambang TDS statis 300 ppm). Tidak dilengkapi fitur GPS maupun penyimpanan local. Sistem sepenuhnya bergantung pada koneksi internet untuk fungsionalitasnya.</w:t>
             </w:r>
           </w:p>
         </w:tc>
@@ -6366,93 +6163,11 @@
       <w:pPr>
         <w:ind w:left="0" w:firstLine="360"/>
       </w:pPr>
-      <w:proofErr w:type="spellStart"/>
-      <w:r>
-        <w:t>Pemantauan</w:t>
-      </w:r>
-      <w:proofErr w:type="spellEnd"/>
-      <w:r>
-        <w:t xml:space="preserve"> </w:t>
-      </w:r>
-      <w:proofErr w:type="spellStart"/>
-      <w:r>
-        <w:t>kualitas</w:t>
-      </w:r>
-      <w:proofErr w:type="spellEnd"/>
-      <w:r>
-        <w:t xml:space="preserve"> air </w:t>
-      </w:r>
-      <w:proofErr w:type="spellStart"/>
-      <w:r>
-        <w:t>minum</w:t>
-      </w:r>
-      <w:proofErr w:type="spellEnd"/>
-      <w:r>
-        <w:t xml:space="preserve"> </w:t>
-      </w:r>
-      <w:proofErr w:type="spellStart"/>
-      <w:r>
-        <w:t>berbasis</w:t>
-      </w:r>
-      <w:proofErr w:type="spellEnd"/>
-      <w:r>
-        <w:t xml:space="preserve"> IoT </w:t>
-      </w:r>
-      <w:proofErr w:type="spellStart"/>
-      <w:r>
-        <w:t>umumnya</w:t>
-      </w:r>
-      <w:proofErr w:type="spellEnd"/>
-      <w:r>
-        <w:t xml:space="preserve"> </w:t>
-      </w:r>
-      <w:proofErr w:type="spellStart"/>
-      <w:r>
-        <w:t>menggunakan</w:t>
-      </w:r>
-      <w:proofErr w:type="spellEnd"/>
-      <w:r>
-        <w:t xml:space="preserve"> sensor pH, TDS, </w:t>
-      </w:r>
-      <w:proofErr w:type="spellStart"/>
-      <w:r>
-        <w:t>suhu</w:t>
-      </w:r>
-      <w:proofErr w:type="spellEnd"/>
-      <w:r>
-        <w:t xml:space="preserve">, dan </w:t>
-      </w:r>
-      <w:proofErr w:type="spellStart"/>
-      <w:r>
-        <w:t>kekeruhan</w:t>
-      </w:r>
-      <w:proofErr w:type="spellEnd"/>
-      <w:r>
-        <w:t xml:space="preserve"> (turbidity) </w:t>
-      </w:r>
-      <w:proofErr w:type="spellStart"/>
-      <w:r>
-        <w:t>untuk</w:t>
-      </w:r>
-      <w:proofErr w:type="spellEnd"/>
-      <w:r>
-        <w:t xml:space="preserve"> </w:t>
-      </w:r>
-      <w:proofErr w:type="spellStart"/>
-      <w:r>
-        <w:t>menilai</w:t>
-      </w:r>
-      <w:proofErr w:type="spellEnd"/>
-      <w:r>
-        <w:t xml:space="preserve"> </w:t>
-      </w:r>
-      <w:proofErr w:type="spellStart"/>
-      <w:r>
-        <w:t>kelayakan</w:t>
-      </w:r>
-      <w:proofErr w:type="spellEnd"/>
-      <w:r>
-        <w:t xml:space="preserve"> air. </w:t>
+      <w:r>
+        <w:rPr>
+          <w:lang w:val="fi-FI"/>
+        </w:rPr>
+        <w:t xml:space="preserve">Pemantauan kualitas air minum berbasis IoT umumnya menggunakan sensor pH, TDS, suhu, dan kekeruhan (turbidity) untuk menilai kelayakan air. </w:t>
       </w:r>
       <w:r>
         <w:rPr>
@@ -9014,10 +8729,7 @@
       </w:r>
       <w:proofErr w:type="spellEnd"/>
       <w:r>
-        <w:t>.</w:t>
-      </w:r>
-      <w:r>
-        <w:t xml:space="preserve"> </w:t>
+        <w:t xml:space="preserve">. </w:t>
       </w:r>
     </w:p>
     <w:p>
@@ -9080,14 +8792,7 @@
           <w:i/>
           <w:iCs/>
         </w:rPr>
-        <w:t xml:space="preserve"> </w:t>
-      </w:r>
-      <w:r>
-        <w:rPr>
-          <w:i/>
-          <w:iCs/>
-        </w:rPr>
-        <w:t>Bluetooth Classic</w:t>
+        <w:t xml:space="preserve"> Bluetooth Classic</w:t>
       </w:r>
       <w:r>
         <w:t xml:space="preserve"> (BR/EDR) dan </w:t>
@@ -10370,6 +10075,9 @@
     <w:p>
       <w:pPr>
         <w:ind w:left="0" w:firstLine="360"/>
+        <w:rPr>
+          <w:lang w:val="it-CH"/>
+        </w:rPr>
       </w:pPr>
     </w:p>
     <w:p>
@@ -10388,7 +10096,7 @@
     </w:p>
     <w:p>
       <w:pPr>
-        <w:ind w:left="0" w:firstLine="360"/>
+        <w:ind w:firstLine="720"/>
         <w:rPr>
           <w:lang w:val="it-CH"/>
         </w:rPr>
@@ -10402,7 +10110,7 @@
     </w:p>
     <w:p>
       <w:pPr>
-        <w:ind w:left="0" w:firstLine="360"/>
+        <w:ind w:firstLine="720"/>
         <w:rPr>
           <w:lang w:val="it-CH"/>
         </w:rPr>
@@ -11358,7 +11066,7 @@
       <w:pPr>
         <w:ind w:left="360" w:firstLine="360"/>
         <w:rPr>
-          <w:lang w:val="fi-FI"/>
+          <w:lang w:val="it-CH"/>
         </w:rPr>
       </w:pPr>
       <w:r>
@@ -11427,75 +11135,39 @@
         <w:rPr>
           <w:lang w:val="it-CH"/>
         </w:rPr>
-        <w:t>Terdapat beberapa metode inferensi fuzzy, antara lain Mamdani, Sugeno, dan Tsukamoto</w:t>
+        <w:t xml:space="preserve">Terdapat beberapa metode inferensi fuzzy, antara lain Mamdani, Sugeno, dan Tsukamoto. </w:t>
       </w:r>
       <w:r>
         <w:rPr>
           <w:lang w:val="it-CH"/>
         </w:rPr>
-        <w:t xml:space="preserve">. </w:t>
-      </w:r>
-      <w:r>
-        <w:rPr>
-          <w:lang w:val="fi-FI"/>
-        </w:rPr>
-        <w:t>Namun di penelitian ini digunakan logika fuzzy tsukamoto</w:t>
-      </w:r>
-      <w:r>
-        <w:rPr>
-          <w:lang w:val="fi-FI"/>
-        </w:rPr>
-        <w:t>.</w:t>
+        <w:t>Namun di penelitian ini digunakan logika fuzzy tsukamoto.</w:t>
       </w:r>
     </w:p>
     <w:p>
       <w:pPr>
         <w:ind w:left="360" w:firstLine="360"/>
         <w:rPr>
-          <w:lang w:val="fi-FI"/>
-        </w:rPr>
-      </w:pPr>
-      <w:r>
-        <w:rPr>
-          <w:lang w:val="fi-FI"/>
-        </w:rPr>
-        <w:t>Metode Tsukamoto</w:t>
-      </w:r>
-      <w:r>
-        <w:rPr>
-          <w:lang w:val="fi-FI"/>
-        </w:rPr>
-        <w:t xml:space="preserve"> (</w:t>
-      </w:r>
-      <w:r>
-        <w:rPr>
-          <w:lang w:val="fi-FI"/>
-        </w:rPr>
-        <w:t>Yosh fuzzy Tsukamoto, 1979</w:t>
-      </w:r>
-      <w:r>
-        <w:rPr>
-          <w:lang w:val="fi-FI"/>
-        </w:rPr>
-        <w:t>)</w:t>
-      </w:r>
-      <w:r>
-        <w:rPr>
-          <w:lang w:val="fi-FI"/>
-        </w:rPr>
-        <w:t xml:space="preserve"> memiliki ciri khas bahwa setiap aturan fuzzy diharuskan memiliki himpunan keanggotaan output yang monoton (semakin x, semakin y secara tunggal). Akibatnya, setiap aturan akan menghasilkan output tegas (crisp) tersendiri melalui </w:t>
+          <w:lang w:val="it-CH"/>
+        </w:rPr>
+      </w:pPr>
+      <w:r>
+        <w:rPr>
+          <w:lang w:val="it-CH"/>
+        </w:rPr>
+        <w:t xml:space="preserve">Metode Tsukamoto (Yosh fuzzy Tsukamoto, 1979) memiliki ciri khas bahwa setiap aturan fuzzy diharuskan memiliki himpunan keanggotaan output yang monoton (semakin x, semakin y secara tunggal). Akibatnya, setiap aturan akan menghasilkan output tegas (crisp) tersendiri melalui </w:t>
       </w:r>
       <w:r>
         <w:rPr>
           <w:i/>
           <w:iCs/>
-          <w:lang w:val="fi-FI"/>
+          <w:lang w:val="it-CH"/>
         </w:rPr>
         <w:t>fuzzy implication</w:t>
       </w:r>
       <w:r>
         <w:rPr>
-          <w:lang w:val="fi-FI"/>
+          <w:lang w:val="it-CH"/>
         </w:rPr>
         <w:t xml:space="preserve">. Output tegas dari masing-masing aturan kemudian digabung (rata-rata tertimbang) untuk memperoleh output akhir. Singkatnya, Tsukamoto menghasilkan nilai tegas untuk tiap IF-THEN secara langsung berdasarkan derajat </w:t>
       </w:r>
@@ -11503,13 +11175,13 @@
         <w:rPr>
           <w:i/>
           <w:iCs/>
-          <w:lang w:val="fi-FI"/>
+          <w:lang w:val="it-CH"/>
         </w:rPr>
         <w:t>firing</w:t>
       </w:r>
       <w:r>
         <w:rPr>
-          <w:lang w:val="fi-FI"/>
+          <w:lang w:val="it-CH"/>
         </w:rPr>
         <w:t xml:space="preserve">-nya. Pendekatan ini menjamin hasil yang relatif halus dan teratur, terutama untuk sistem dengan aturan yang dirancang monotonik. Dalam implementasi, metode Tsukamoto sering digunakan untuk sistem dengan keluaran kategorikal yang ingin diindikasi secara numerik. Pada kasus penentuan kelayakan air minum, misalnya, kita bisa tetapkan aturan: “IF pH &amp; TDS &amp; turbidity dalam kisaran baik THEN </w:t>
       </w:r>
@@ -11517,13 +11189,13 @@
         <w:rPr>
           <w:i/>
           <w:iCs/>
-          <w:lang w:val="fi-FI"/>
+          <w:lang w:val="it-CH"/>
         </w:rPr>
         <w:t>kelayakan</w:t>
       </w:r>
       <w:r>
         <w:rPr>
-          <w:lang w:val="fi-FI"/>
+          <w:lang w:val="it-CH"/>
         </w:rPr>
         <w:t>= 0.8 (80%)” dan seterusnya, sehingga setiap aturan mengeluarkan angka kepastian.</w:t>
       </w:r>
@@ -11532,24 +11204,18 @@
       <w:pPr>
         <w:ind w:left="360" w:firstLine="360"/>
         <w:rPr>
-          <w:lang w:val="fi-FI"/>
-        </w:rPr>
-      </w:pPr>
-      <w:r>
-        <w:rPr>
-          <w:lang w:val="fi-FI"/>
-        </w:rPr>
-        <w:t xml:space="preserve">Metode Tsukamoto dipilih karena penelitian </w:t>
-      </w:r>
-      <w:r>
-        <w:rPr>
-          <w:lang w:val="fi-FI"/>
-        </w:rPr>
-        <w:t xml:space="preserve">membutuhkan keluaran kategori kelayakan (misal “Layak” atau “Tidak Layak” atau tingkat layak) secara real-time dan dijalankan pada perangkat tertanam (ESP32). Dengan Tsukamoto, setiap aturan fuzzy akan langsung memberikan skor kelayakan crisp yang kemudian dirata tertimbang menjadi hasil akhir, sehingga logika dapat ditanam di mikrokontroler dengan perhitungan relatif ringan. Pendekatan ini juga memudahkan kalibrasi aturan: misal jika output akhirnya &gt;0.5 bisa diartikan “Layak” dan sebaliknya, atau bisa diinterpretasi sebagai persentase kelayakan. Meski demikian, perancangan aturan fuzzy harus cermat agar memenuhi sifat monoton (syarat Tsukamoto) dan mencakup berbagai skenario kualitas air. Dengan dukungan </w:t>
-      </w:r>
-      <w:r>
-        <w:rPr>
-          <w:lang w:val="fi-FI"/>
+          <w:lang w:val="it-CH"/>
+        </w:rPr>
+      </w:pPr>
+      <w:r>
+        <w:rPr>
+          <w:lang w:val="it-CH"/>
+        </w:rPr>
+        <w:t xml:space="preserve">Metode Tsukamoto dipilih karena penelitian membutuhkan keluaran kategori kelayakan (misal “Layak” atau “Tidak Layak” atau tingkat layak) secara real-time dan dijalankan pada perangkat tertanam (ESP32). Dengan Tsukamoto, setiap aturan fuzzy akan langsung memberikan skor kelayakan crisp yang kemudian dirata tertimbang menjadi hasil akhir, sehingga logika dapat ditanam di mikrokontroler dengan perhitungan relatif ringan. Pendekatan ini juga memudahkan kalibrasi aturan: misal jika output akhirnya &gt;0.5 bisa diartikan “Layak” dan sebaliknya, atau bisa diinterpretasi sebagai persentase kelayakan. Meski demikian, perancangan aturan fuzzy harus cermat agar memenuhi sifat monoton (syarat Tsukamoto) dan mencakup berbagai skenario kualitas air. Dengan dukungan </w:t>
+      </w:r>
+      <w:r>
+        <w:rPr>
+          <w:lang w:val="it-CH"/>
         </w:rPr>
         <w:lastRenderedPageBreak/>
         <w:t>penelitian terdahulu dan fleksibilitas fuzzy, diharapkan metode fuzzy yang dipilih mampu meningkatkan akurasi dan keandalan sistem dalam memutuskan kelayakan air minum, dibanding pendekatan sederhana berbasis ambang.</w:t>
@@ -12865,30 +12531,145 @@
       <w:pPr>
         <w:ind w:left="0" w:firstLine="360"/>
       </w:pPr>
+      <w:r>
+        <w:br w:type="page"/>
+      </w:r>
     </w:p>
     <w:p>
       <w:pPr>
-        <w:ind w:left="360" w:firstLine="360"/>
-      </w:pPr>
+        <w:pStyle w:val="Heading1"/>
+        <w:ind w:left="0" w:firstLine="0"/>
+      </w:pPr>
+      <w:r>
+        <w:lastRenderedPageBreak/>
+        <w:br/>
+        <w:t>METODE PENELITIAN</w:t>
+      </w:r>
+    </w:p>
+    <w:p/>
+    <w:p>
+      <w:pPr>
+        <w:pStyle w:val="Heading2"/>
+        <w:jc w:val="left"/>
+        <w:rPr>
+          <w:lang w:val="fi-FI"/>
+        </w:rPr>
+      </w:pPr>
+      <w:r>
+        <w:rPr>
+          <w:lang w:val="fi-FI"/>
+        </w:rPr>
+        <w:t>Tahapan Penelitian</w:t>
+      </w:r>
     </w:p>
     <w:p>
       <w:pPr>
-        <w:ind w:left="360" w:firstLine="360"/>
-      </w:pPr>
+        <w:ind w:firstLine="720"/>
+        <w:rPr>
+          <w:lang w:val="fi-FI"/>
+        </w:rPr>
+      </w:pPr>
+      <w:r>
+        <w:rPr>
+          <w:noProof/>
+          <w14:ligatures w14:val="standardContextual"/>
+        </w:rPr>
+        <w:drawing>
+          <wp:anchor distT="0" distB="0" distL="114300" distR="114300" simplePos="0" relativeHeight="251658240" behindDoc="0" locked="0" layoutInCell="1" allowOverlap="1" wp14:anchorId="664C2D79" wp14:editId="29AB226E">
+            <wp:simplePos x="0" y="0"/>
+            <wp:positionH relativeFrom="column">
+              <wp:posOffset>930910</wp:posOffset>
+            </wp:positionH>
+            <wp:positionV relativeFrom="paragraph">
+              <wp:posOffset>628650</wp:posOffset>
+            </wp:positionV>
+            <wp:extent cx="3851275" cy="4664710"/>
+            <wp:effectExtent l="0" t="0" r="0" b="2540"/>
+            <wp:wrapTopAndBottom/>
+            <wp:docPr id="174906298" name="Picture 1"/>
+            <wp:cNvGraphicFramePr>
+              <a:graphicFrameLocks xmlns:a="http://schemas.openxmlformats.org/drawingml/2006/main" noChangeAspect="1"/>
+            </wp:cNvGraphicFramePr>
+            <a:graphic xmlns:a="http://schemas.openxmlformats.org/drawingml/2006/main">
+              <a:graphicData uri="http://schemas.openxmlformats.org/drawingml/2006/picture">
+                <pic:pic xmlns:pic="http://schemas.openxmlformats.org/drawingml/2006/picture">
+                  <pic:nvPicPr>
+                    <pic:cNvPr id="174906298" name="Picture 174906298"/>
+                    <pic:cNvPicPr/>
+                  </pic:nvPicPr>
+                  <pic:blipFill>
+                    <a:blip r:embed="rId8" cstate="print">
+                      <a:extLst>
+                        <a:ext uri="{28A0092B-C50C-407E-A947-70E740481C1C}">
+                          <a14:useLocalDpi xmlns:a14="http://schemas.microsoft.com/office/drawing/2010/main" val="0"/>
+                        </a:ext>
+                      </a:extLst>
+                    </a:blip>
+                    <a:stretch>
+                      <a:fillRect/>
+                    </a:stretch>
+                  </pic:blipFill>
+                  <pic:spPr>
+                    <a:xfrm>
+                      <a:off x="0" y="0"/>
+                      <a:ext cx="3851275" cy="4664710"/>
+                    </a:xfrm>
+                    <a:prstGeom prst="rect">
+                      <a:avLst/>
+                    </a:prstGeom>
+                  </pic:spPr>
+                </pic:pic>
+              </a:graphicData>
+            </a:graphic>
+            <wp14:sizeRelH relativeFrom="margin">
+              <wp14:pctWidth>0</wp14:pctWidth>
+            </wp14:sizeRelH>
+            <wp14:sizeRelV relativeFrom="margin">
+              <wp14:pctHeight>0</wp14:pctHeight>
+            </wp14:sizeRelV>
+          </wp:anchor>
+        </w:drawing>
+      </w:r>
+      <w:r>
+        <w:rPr>
+          <w:lang w:val="fi-FI"/>
+        </w:rPr>
+        <w:t>Dalam melaksanakan penelitian tersebut, penulis menyusun tahapantahapan yang dilakukan untuk mencapai tujuan penelitian. Tahapan penelitian yang disusun dalam penelitian tersebut dapat dilihat dalam bentuk diagram alir pada Gambar 3.1.</w:t>
+      </w:r>
     </w:p>
     <w:p>
       <w:pPr>
-        <w:ind w:left="0"/>
-      </w:pPr>
+        <w:ind w:firstLine="720"/>
+        <w:rPr>
+          <w:lang w:val="fi-FI"/>
+        </w:rPr>
+      </w:pPr>
+      <w:r>
+        <w:rPr>
+          <w:lang w:val="fi-FI"/>
+        </w:rPr>
+        <w:t>Penelitian ini menggunakan metode Research and Development (R&amp;D), yaitu pendekatan yang bertujuan mengembangkan produk atau teknologi baru sekaligus menguji efektivitas serta efisiensinya [37]. Dalam konteks penelitian ini, metode R&amp;D diterapkan untuk merancang, membangun, menguji, dan mengevaluasi sistem monitoring kualitas air berbasis IoT dengan parameter pH, TDS, suhu, dan turbidity. Selain itu, sistem dilengkapi logika fuzzy untuk meningkatkan akurasi klasifikasi kualitas air, serta pemetaan spasial guna mengetahui lokasi sumber air yang dipantau.</w:t>
+      </w:r>
     </w:p>
     <w:p>
       <w:pPr>
-        <w:ind w:left="360"/>
-      </w:pPr>
+        <w:pStyle w:val="Heading2"/>
+        <w:rPr>
+          <w:lang w:val="fi-FI"/>
+        </w:rPr>
+      </w:pPr>
+      <w:r>
+        <w:rPr>
+          <w:lang w:val="fi-FI"/>
+        </w:rPr>
+        <w:t>Perancangan Alat</w:t>
+      </w:r>
     </w:p>
     <w:p>
       <w:pPr>
-        <w:ind w:left="360"/>
+        <w:rPr>
+          <w:lang w:val="fi-FI"/>
+        </w:rPr>
       </w:pPr>
     </w:p>
     <w:sectPr>
@@ -14037,10 +13818,9 @@
   <w:style w:type="paragraph" w:default="1" w:styleId="Normal">
     <w:name w:val="Normal"/>
     <w:qFormat/>
-    <w:rsid w:val="001C166C"/>
+    <w:rsid w:val="00FA170E"/>
     <w:pPr>
-      <w:spacing w:before="100" w:beforeAutospacing="1" w:after="100" w:afterAutospacing="1" w:line="240" w:lineRule="auto"/>
-      <w:ind w:left="1560"/>
+      <w:spacing w:before="240" w:beforeAutospacing="1" w:after="240" w:afterAutospacing="1" w:line="240" w:lineRule="auto"/>
       <w:jc w:val="both"/>
     </w:pPr>
     <w:rPr>

</xml_diff>

<commit_message>
nambahin convolution mapping (sblm revisi ke-4)
</commit_message>
<xml_diff>
--- a/proposal_skripsi_zahid_faqih_alim_rabbani.docx
+++ b/proposal_skripsi_zahid_faqih_alim_rabbani.docx
@@ -4788,15 +4788,7 @@
             </w:r>
             <w:proofErr w:type="spellEnd"/>
             <w:r>
-              <w:t xml:space="preserve"> </w:t>
-            </w:r>
-            <w:proofErr w:type="spellStart"/>
-            <w:r>
-              <w:t>ke</w:t>
-            </w:r>
-            <w:proofErr w:type="spellEnd"/>
-            <w:r>
-              <w:t xml:space="preserve"> web server dan </w:t>
+              <w:t xml:space="preserve"> ke web server dan </w:t>
             </w:r>
             <w:proofErr w:type="spellStart"/>
             <w:r>
@@ -23989,7 +23981,7 @@
           <w:noProof/>
         </w:rPr>
         <w:drawing>
-          <wp:anchor distT="0" distB="0" distL="114300" distR="114300" simplePos="0" relativeHeight="251669504" behindDoc="0" locked="0" layoutInCell="1" allowOverlap="1" wp14:anchorId="0D231608" wp14:editId="0748A36D">
+          <wp:anchor distT="0" distB="0" distL="114300" distR="114300" simplePos="0" relativeHeight="251669504" behindDoc="0" locked="0" layoutInCell="1" allowOverlap="1" wp14:anchorId="0D231608" wp14:editId="2BFFEEEE">
             <wp:simplePos x="0" y="0"/>
             <wp:positionH relativeFrom="column">
               <wp:posOffset>1572087</wp:posOffset>
@@ -25659,7 +25651,7 @@
         </w:rPr>
         <w:lastRenderedPageBreak/>
         <w:drawing>
-          <wp:inline distT="0" distB="0" distL="0" distR="0" wp14:anchorId="2A9E67D3" wp14:editId="7BBFC72A">
+          <wp:inline distT="0" distB="0" distL="0" distR="0" wp14:anchorId="2A9E67D3" wp14:editId="581B57B0">
             <wp:extent cx="3288669" cy="2791690"/>
             <wp:effectExtent l="0" t="0" r="6985" b="8890"/>
             <wp:docPr id="909960425" name="Picture 5"/>
@@ -26297,7 +26289,7 @@
         </w:rPr>
         <w:lastRenderedPageBreak/>
         <w:drawing>
-          <wp:inline distT="0" distB="0" distL="0" distR="0" wp14:anchorId="5444F8AC" wp14:editId="11260CA5">
+          <wp:inline distT="0" distB="0" distL="0" distR="0" wp14:anchorId="5444F8AC" wp14:editId="5144D139">
             <wp:extent cx="3423475" cy="2901950"/>
             <wp:effectExtent l="0" t="0" r="5715" b="0"/>
             <wp:docPr id="1262372697" name="Picture 7"/>
@@ -33149,21 +33141,38 @@
           <w:lang w:val="it-CH"/>
         </w:rPr>
       </w:pPr>
-      <w:r>
-        <w:rPr>
-          <w:lang w:val="it-CH"/>
-        </w:rPr>
-        <w:t>Data divisualisasikan pada peta digital (Google Maps API) di mana warna penanda (marker) berubah sesuai dengan hasil klasifikasi Fuzzy.</w:t>
-      </w:r>
     </w:p>
     <w:p>
       <w:pPr>
-        <w:pStyle w:val="Heading2"/>
-        <w:spacing w:before="100" w:after="100"/>
+        <w:pStyle w:val="body4"/>
         <w:rPr>
           <w:lang w:val="it-CH"/>
         </w:rPr>
       </w:pPr>
+      <w:r>
+        <w:rPr>
+          <w:lang w:val="it-CH"/>
+        </w:rPr>
+        <w:t>Selain analisis hasil tiap sensor, analisis algoritma juga dilakukan untuk mengevaluasi model log</w:t>
+      </w:r>
+      <w:r>
+        <w:rPr>
+          <w:lang w:val="it-CH"/>
+        </w:rPr>
+        <w:t xml:space="preserve">ika fuzzy Mamdani yang dibangun dalam penentuan kualitas air minum dengan menghasilkan tiga output kategorikal (LAYAK, PERLU PERLAKUAN, atau TIDAK LAYAK) berdasarkan 4 input yaitu tds, pH, turbidity, dan suhu. </w:t>
+      </w:r>
+      <w:r>
+        <w:rPr>
+          <w:lang w:val="it-CH"/>
+        </w:rPr>
+        <w:t>Confussion Matrix digunakan untuk memberikan gambaran menyeluruh terhadap kinerja model dengan menunjukkan perbandingan an</w:t>
+      </w:r>
+      <w:r>
+        <w:rPr>
+          <w:lang w:val="it-CH"/>
+        </w:rPr>
+        <w:t>tara hasil prediksi sistem dan kondisi aktualnya.</w:t>
+      </w:r>
     </w:p>
     <w:p>
       <w:pPr>
@@ -33172,14 +33181,156 @@
           <w:lang w:val="it-CH"/>
         </w:rPr>
       </w:pPr>
+      <w:r>
+        <w:rPr>
+          <w:lang w:val="it-CH"/>
+        </w:rPr>
+        <w:t>Kerangka confusion matrix dalam penelitian ini dapat dilihat pada tab</w:t>
+      </w:r>
+      <w:r>
+        <w:rPr>
+          <w:lang w:val="it-CH"/>
+        </w:rPr>
+        <w:t xml:space="preserve">el. </w:t>
+      </w:r>
     </w:p>
     <w:p>
       <w:pPr>
         <w:pStyle w:val="body4"/>
+        <w:jc w:val="center"/>
         <w:rPr>
           <w:lang w:val="it-CH"/>
         </w:rPr>
       </w:pPr>
+      <w:r>
+        <w:rPr>
+          <w:noProof/>
+          <w:lang w:val="it-CH"/>
+        </w:rPr>
+        <w:lastRenderedPageBreak/>
+        <w:drawing>
+          <wp:inline distT="0" distB="0" distL="0" distR="0" wp14:anchorId="5A4A2058" wp14:editId="3EA9734F">
+            <wp:extent cx="4032462" cy="852523"/>
+            <wp:effectExtent l="0" t="0" r="6350" b="5080"/>
+            <wp:docPr id="2137764227" name="Picture 1"/>
+            <wp:cNvGraphicFramePr>
+              <a:graphicFrameLocks xmlns:a="http://schemas.openxmlformats.org/drawingml/2006/main" noChangeAspect="1"/>
+            </wp:cNvGraphicFramePr>
+            <a:graphic xmlns:a="http://schemas.openxmlformats.org/drawingml/2006/main">
+              <a:graphicData uri="http://schemas.openxmlformats.org/drawingml/2006/picture">
+                <pic:pic xmlns:pic="http://schemas.openxmlformats.org/drawingml/2006/picture">
+                  <pic:nvPicPr>
+                    <pic:cNvPr id="2137764227" name=""/>
+                    <pic:cNvPicPr/>
+                  </pic:nvPicPr>
+                  <pic:blipFill>
+                    <a:blip r:embed="rId23"/>
+                    <a:stretch>
+                      <a:fillRect/>
+                    </a:stretch>
+                  </pic:blipFill>
+                  <pic:spPr>
+                    <a:xfrm>
+                      <a:off x="0" y="0"/>
+                      <a:ext cx="4049923" cy="856215"/>
+                    </a:xfrm>
+                    <a:prstGeom prst="rect">
+                      <a:avLst/>
+                    </a:prstGeom>
+                  </pic:spPr>
+                </pic:pic>
+              </a:graphicData>
+            </a:graphic>
+          </wp:inline>
+        </w:drawing>
+      </w:r>
+    </w:p>
+    <w:p>
+      <w:pPr>
+        <w:pStyle w:val="body4"/>
+        <w:rPr>
+          <w:lang w:val="it-CH"/>
+        </w:rPr>
+      </w:pPr>
+      <w:r>
+        <w:rPr>
+          <w:lang w:val="it-CH"/>
+        </w:rPr>
+        <w:t xml:space="preserve">Setelah menyusun dan menganalisis confusion matrix, tahapan selanjutnya dalam mengevaluasi kinerja model logika fuzzy </w:t>
+      </w:r>
+      <w:r>
+        <w:rPr>
+          <w:lang w:val="it-CH"/>
+        </w:rPr>
+        <w:t>Mamdani</w:t>
+      </w:r>
+      <w:r>
+        <w:rPr>
+          <w:lang w:val="it-CH"/>
+        </w:rPr>
+        <w:t xml:space="preserve"> yang dibangun dalam penelitian tersebut adalah menghitung metrik </w:t>
+      </w:r>
+      <w:r>
+        <w:rPr>
+          <w:lang w:val="it-CH"/>
+        </w:rPr>
+        <w:t>akurasi yang bertujuan untuk memberikan gambaran secara kuantitatif seberapa baik sistem dapat menentukan kualitas air. Persamaan untuk menghitung metrik akurasi adalah sebagai berikut.</w:t>
+      </w:r>
+    </w:p>
+    <w:p>
+      <w:pPr>
+        <w:pStyle w:val="body4"/>
+        <w:rPr>
+          <w:lang w:val="it-CH"/>
+        </w:rPr>
+      </w:pPr>
+      <m:oMathPara>
+        <m:oMath>
+          <m:r>
+            <w:rPr>
+              <w:rFonts w:ascii="Cambria Math" w:hAnsi="Cambria Math"/>
+              <w:lang w:val="it-CH"/>
+            </w:rPr>
+            <m:t xml:space="preserve">Accuracy= </m:t>
+          </m:r>
+          <m:f>
+            <m:fPr>
+              <m:ctrlPr>
+                <w:rPr>
+                  <w:rFonts w:ascii="Cambria Math" w:hAnsi="Cambria Math"/>
+                  <w:i/>
+                  <w:lang w:val="it-CH"/>
+                </w:rPr>
+              </m:ctrlPr>
+            </m:fPr>
+            <m:num>
+              <m:r>
+                <w:rPr>
+                  <w:rFonts w:ascii="Cambria Math" w:hAnsi="Cambria Math"/>
+                  <w:lang w:val="it-CH"/>
+                </w:rPr>
+                <m:t>total yang benar</m:t>
+              </m:r>
+            </m:num>
+            <m:den>
+              <m:r>
+                <w:rPr>
+                  <w:rFonts w:ascii="Cambria Math" w:hAnsi="Cambria Math"/>
+                  <w:lang w:val="it-CH"/>
+                </w:rPr>
+                <m:t>total data</m:t>
+              </m:r>
+            </m:den>
+          </m:f>
+          <m:r>
+            <w:rPr>
+              <w:rFonts w:ascii="Cambria Math" w:hAnsi="Cambria Math"/>
+              <w:lang w:val="it-CH"/>
+            </w:rPr>
+            <m:t>×100%</m:t>
+          </m:r>
+        </m:oMath>
+      </m:oMathPara>
     </w:p>
     <w:sectPr>
       <w:pgSz w:w="11906" w:h="16838"/>

</xml_diff>